<commit_message>
update mqtt app example
</commit_message>
<xml_diff>
--- a/00.introduction/Khoa hoc Lap trinh IOT va ung dung_HITECH_V32_8 buổi.docx
+++ b/00.introduction/Khoa hoc Lap trinh IOT va ung dung_HITECH_V32_8 buổi.docx
@@ -16,6 +16,17 @@
           <w:bdr w:val="none" w:sz="0" w:space="0" w:color="auto" w:frame="1"/>
         </w:rPr>
       </w:pPr>
+      <w:r>
+        <w:rPr>
+          <w:rFonts w:ascii="Times New Roman" w:eastAsia="Times New Roman" w:hAnsi="Times New Roman" w:cs="Times New Roman"/>
+          <w:b/>
+          <w:bCs/>
+          <w:sz w:val="28"/>
+          <w:szCs w:val="28"/>
+          <w:bdr w:val="none" w:sz="0" w:space="0" w:color="auto" w:frame="1"/>
+        </w:rPr>
+        <w:t>b</w:t>
+      </w:r>
       <w:r>
         <w:rPr>
           <w:rFonts w:ascii="Times New Roman" w:eastAsia="Times New Roman" w:hAnsi="Times New Roman" w:cs="Times New Roman"/>
@@ -2046,6 +2057,278 @@
         </w:tc>
       </w:tr>
     </w:tbl>
+    <w:p>
+      <w:pPr>
+        <w:rPr>
+          <w:rFonts w:ascii="Times New Roman" w:hAnsi="Times New Roman" w:cs="Times New Roman"/>
+          <w:sz w:val="24"/>
+          <w:szCs w:val="24"/>
+        </w:rPr>
+      </w:pPr>
+    </w:p>
+    <w:p>
+      <w:pPr>
+        <w:spacing w:after="0" w:line="240" w:lineRule="auto"/>
+        <w:rPr>
+          <w:rFonts w:ascii="Times New Roman" w:eastAsia="Times New Roman" w:hAnsi="Times New Roman" w:cs="Times New Roman"/>
+          <w:b/>
+          <w:sz w:val="24"/>
+          <w:szCs w:val="24"/>
+          <w:bdr w:val="none" w:sz="0" w:space="0" w:color="auto" w:frame="1"/>
+        </w:rPr>
+      </w:pPr>
+      <w:r>
+        <w:rPr>
+          <w:rFonts w:ascii="Times New Roman" w:eastAsia="Times New Roman" w:hAnsi="Times New Roman" w:cs="Times New Roman"/>
+          <w:b/>
+          <w:sz w:val="24"/>
+          <w:szCs w:val="24"/>
+          <w:bdr w:val="none" w:sz="0" w:space="0" w:color="auto" w:frame="1"/>
+        </w:rPr>
+        <w:t>PHẦN CỨNG</w:t>
+      </w:r>
+      <w:r>
+        <w:rPr>
+          <w:rFonts w:ascii="Times New Roman" w:eastAsia="Times New Roman" w:hAnsi="Times New Roman" w:cs="Times New Roman"/>
+          <w:b/>
+          <w:sz w:val="24"/>
+          <w:szCs w:val="24"/>
+          <w:bdr w:val="none" w:sz="0" w:space="0" w:color="auto" w:frame="1"/>
+        </w:rPr>
+        <w:t xml:space="preserve"> THỰC HÀNH</w:t>
+      </w:r>
+      <w:r>
+        <w:rPr>
+          <w:rFonts w:ascii="Times New Roman" w:eastAsia="Times New Roman" w:hAnsi="Times New Roman" w:cs="Times New Roman"/>
+          <w:b/>
+          <w:sz w:val="24"/>
+          <w:szCs w:val="24"/>
+          <w:bdr w:val="none" w:sz="0" w:space="0" w:color="auto" w:frame="1"/>
+        </w:rPr>
+        <w:t>:</w:t>
+      </w:r>
+    </w:p>
+    <w:p>
+      <w:pPr>
+        <w:rPr>
+          <w:rFonts w:ascii="Times New Roman" w:hAnsi="Times New Roman" w:cs="Times New Roman"/>
+          <w:sz w:val="24"/>
+          <w:szCs w:val="24"/>
+        </w:rPr>
+      </w:pPr>
+      <w:r>
+        <w:rPr>
+          <w:rFonts w:ascii="Times New Roman" w:hAnsi="Times New Roman" w:cs="Times New Roman"/>
+          <w:sz w:val="24"/>
+          <w:szCs w:val="24"/>
+        </w:rPr>
+        <w:t>Kit Arduino MEGA + WiFi R3 ATmega2560 + ESP8266</w:t>
+      </w:r>
+    </w:p>
+    <w:p>
+      <w:pPr>
+        <w:rPr>
+          <w:rFonts w:ascii="Times New Roman" w:hAnsi="Times New Roman" w:cs="Times New Roman"/>
+          <w:sz w:val="24"/>
+          <w:szCs w:val="24"/>
+        </w:rPr>
+      </w:pPr>
+      <w:hyperlink r:id="rId7" w:history="1">
+        <w:r>
+          <w:rPr>
+            <w:rStyle w:val="Hyperlink"/>
+            <w:rFonts w:ascii="Times New Roman" w:hAnsi="Times New Roman" w:cs="Times New Roman"/>
+            <w:sz w:val="24"/>
+            <w:szCs w:val="24"/>
+          </w:rPr>
+          <w:t>https://hshop.vn/products/kit-arduino-mega-wifi-r3-atmega2560-esp8266</w:t>
+        </w:r>
+      </w:hyperlink>
+    </w:p>
+    <w:p>
+      <w:pPr>
+        <w:rPr>
+          <w:rFonts w:ascii="Times New Roman" w:hAnsi="Times New Roman" w:cs="Times New Roman"/>
+          <w:sz w:val="24"/>
+          <w:szCs w:val="24"/>
+        </w:rPr>
+      </w:pPr>
+      <w:r>
+        <w:rPr>
+          <w:rFonts w:ascii="Times New Roman" w:hAnsi="Times New Roman" w:cs="Times New Roman"/>
+          <w:noProof/>
+          <w:sz w:val="24"/>
+          <w:szCs w:val="24"/>
+        </w:rPr>
+        <w:drawing>
+          <wp:inline distT="0" distB="0" distL="0" distR="0" wp14:anchorId="15B9415D" wp14:editId="2A9C8B6F">
+            <wp:extent cx="5943600" cy="2923540"/>
+            <wp:effectExtent l="0" t="0" r="0" b="0"/>
+            <wp:docPr id="1" name="Picture 1"/>
+            <wp:cNvGraphicFramePr>
+              <a:graphicFrameLocks xmlns:a="http://schemas.openxmlformats.org/drawingml/2006/main" noChangeAspect="1"/>
+            </wp:cNvGraphicFramePr>
+            <a:graphic xmlns:a="http://schemas.openxmlformats.org/drawingml/2006/main">
+              <a:graphicData uri="http://schemas.openxmlformats.org/drawingml/2006/picture">
+                <pic:pic xmlns:pic="http://schemas.openxmlformats.org/drawingml/2006/picture">
+                  <pic:nvPicPr>
+                    <pic:cNvPr id="1" name=""/>
+                    <pic:cNvPicPr/>
+                  </pic:nvPicPr>
+                  <pic:blipFill>
+                    <a:blip r:embed="rId8"/>
+                    <a:stretch>
+                      <a:fillRect/>
+                    </a:stretch>
+                  </pic:blipFill>
+                  <pic:spPr>
+                    <a:xfrm>
+                      <a:off x="0" y="0"/>
+                      <a:ext cx="5943600" cy="2923540"/>
+                    </a:xfrm>
+                    <a:prstGeom prst="rect">
+                      <a:avLst/>
+                    </a:prstGeom>
+                  </pic:spPr>
+                </pic:pic>
+              </a:graphicData>
+            </a:graphic>
+          </wp:inline>
+        </w:drawing>
+      </w:r>
+    </w:p>
+    <w:p>
+      <w:pPr>
+        <w:rPr>
+          <w:rFonts w:ascii="Times New Roman" w:hAnsi="Times New Roman" w:cs="Times New Roman"/>
+          <w:sz w:val="24"/>
+          <w:szCs w:val="24"/>
+        </w:rPr>
+      </w:pPr>
+      <w:r>
+        <w:rPr>
+          <w:rFonts w:ascii="Times New Roman" w:hAnsi="Times New Roman" w:cs="Times New Roman"/>
+          <w:sz w:val="24"/>
+          <w:szCs w:val="24"/>
+        </w:rPr>
+        <w:br w:type="page"/>
+      </w:r>
+    </w:p>
+    <w:p>
+      <w:pPr>
+        <w:rPr>
+          <w:rFonts w:ascii="Times New Roman" w:hAnsi="Times New Roman" w:cs="Times New Roman"/>
+          <w:sz w:val="24"/>
+          <w:szCs w:val="24"/>
+        </w:rPr>
+      </w:pPr>
+    </w:p>
+    <w:p>
+      <w:pPr>
+        <w:rPr>
+          <w:rFonts w:ascii="Times New Roman" w:hAnsi="Times New Roman" w:cs="Times New Roman"/>
+          <w:sz w:val="24"/>
+          <w:szCs w:val="24"/>
+        </w:rPr>
+      </w:pPr>
+      <w:r>
+        <w:rPr>
+          <w:rFonts w:ascii="Times New Roman" w:hAnsi="Times New Roman" w:cs="Times New Roman"/>
+          <w:sz w:val="24"/>
+          <w:szCs w:val="24"/>
+        </w:rPr>
+        <w:t>Cảm Biến Nhịp Tim Và Oxy Trong Máu MAX30102 MH-ET LIVE</w:t>
+      </w:r>
+    </w:p>
+    <w:p>
+      <w:pPr>
+        <w:rPr>
+          <w:rFonts w:ascii="Times New Roman" w:hAnsi="Times New Roman" w:cs="Times New Roman"/>
+          <w:sz w:val="24"/>
+          <w:szCs w:val="24"/>
+        </w:rPr>
+      </w:pPr>
+      <w:hyperlink r:id="rId9" w:history="1">
+        <w:r>
+          <w:rPr>
+            <w:rStyle w:val="Hyperlink"/>
+            <w:rFonts w:ascii="Times New Roman" w:hAnsi="Times New Roman" w:cs="Times New Roman"/>
+            <w:sz w:val="24"/>
+            <w:szCs w:val="24"/>
+          </w:rPr>
+          <w:t>https://hshop.vn/products/cam-bien-nhip-tim-va-oxy-trong-mau-max30102-mh-et-live</w:t>
+        </w:r>
+      </w:hyperlink>
+    </w:p>
+    <w:p>
+      <w:pPr>
+        <w:rPr>
+          <w:rFonts w:ascii="Times New Roman" w:hAnsi="Times New Roman" w:cs="Times New Roman"/>
+          <w:sz w:val="24"/>
+          <w:szCs w:val="24"/>
+        </w:rPr>
+      </w:pPr>
+      <w:r>
+        <w:rPr>
+          <w:rFonts w:ascii="Times New Roman" w:hAnsi="Times New Roman" w:cs="Times New Roman"/>
+          <w:noProof/>
+          <w:sz w:val="24"/>
+          <w:szCs w:val="24"/>
+        </w:rPr>
+        <w:drawing>
+          <wp:inline distT="0" distB="0" distL="0" distR="0" wp14:anchorId="16EB29D7" wp14:editId="56B0E82F">
+            <wp:extent cx="4048690" cy="1971950"/>
+            <wp:effectExtent l="0" t="0" r="9525" b="9525"/>
+            <wp:docPr id="2" name="Picture 2"/>
+            <wp:cNvGraphicFramePr>
+              <a:graphicFrameLocks xmlns:a="http://schemas.openxmlformats.org/drawingml/2006/main" noChangeAspect="1"/>
+            </wp:cNvGraphicFramePr>
+            <a:graphic xmlns:a="http://schemas.openxmlformats.org/drawingml/2006/main">
+              <a:graphicData uri="http://schemas.openxmlformats.org/drawingml/2006/picture">
+                <pic:pic xmlns:pic="http://schemas.openxmlformats.org/drawingml/2006/picture">
+                  <pic:nvPicPr>
+                    <pic:cNvPr id="1" name=""/>
+                    <pic:cNvPicPr/>
+                  </pic:nvPicPr>
+                  <pic:blipFill>
+                    <a:blip r:embed="rId10"/>
+                    <a:stretch>
+                      <a:fillRect/>
+                    </a:stretch>
+                  </pic:blipFill>
+                  <pic:spPr>
+                    <a:xfrm>
+                      <a:off x="0" y="0"/>
+                      <a:ext cx="4048690" cy="1971950"/>
+                    </a:xfrm>
+                    <a:prstGeom prst="rect">
+                      <a:avLst/>
+                    </a:prstGeom>
+                  </pic:spPr>
+                </pic:pic>
+              </a:graphicData>
+            </a:graphic>
+          </wp:inline>
+        </w:drawing>
+      </w:r>
+    </w:p>
+    <w:p>
+      <w:pPr>
+        <w:rPr>
+          <w:rFonts w:ascii="Times New Roman" w:hAnsi="Times New Roman" w:cs="Times New Roman"/>
+          <w:sz w:val="24"/>
+          <w:szCs w:val="24"/>
+        </w:rPr>
+      </w:pPr>
+      <w:r>
+        <w:rPr>
+          <w:rFonts w:ascii="Times New Roman" w:hAnsi="Times New Roman" w:cs="Times New Roman"/>
+          <w:sz w:val="24"/>
+          <w:szCs w:val="24"/>
+        </w:rPr>
+        <w:t>Dây cắm test board Đực-Cái: 7 sợi</w:t>
+      </w:r>
+    </w:p>
     <w:p>
       <w:pPr>
         <w:rPr>
@@ -2780,7 +3063,6 @@
     <w:name w:val="Hyperlink"/>
     <w:basedOn w:val="DefaultParagraphFont"/>
     <w:uiPriority w:val="99"/>
-    <w:semiHidden/>
     <w:unhideWhenUsed/>
     <w:rsid w:val="0046220A"/>
     <w:rPr>
@@ -2831,6 +3113,18 @@
     <w:link w:val="Footer"/>
     <w:uiPriority w:val="99"/>
     <w:rsid w:val="00F31C50"/>
+  </w:style>
+  <w:style w:type="character" w:styleId="UnresolvedMention">
+    <w:name w:val="Unresolved Mention"/>
+    <w:basedOn w:val="DefaultParagraphFont"/>
+    <w:uiPriority w:val="99"/>
+    <w:semiHidden/>
+    <w:unhideWhenUsed/>
+    <w:rsid w:val="00732CD7"/>
+    <w:rPr>
+      <w:color w:val="605E5C"/>
+      <w:shd w:val="clear" w:color="auto" w:fill="E1DFDD"/>
+    </w:rPr>
   </w:style>
 </w:styles>
 </file>

</xml_diff>